<commit_message>
更新图书馆相关内容update the document about library
</commit_message>
<xml_diff>
--- a/校内/图书馆/图书馆.docx
+++ b/校内/图书馆/图书馆.docx
@@ -2,62 +2,279 @@
 <file path=word/document.xml><?xml version="1.0" encoding="utf-8"?>
 <w:document xmlns:wpc="http://schemas.microsoft.com/office/word/2010/wordprocessingCanvas" xmlns:mc="http://schemas.openxmlformats.org/markup-compatibility/2006" xmlns:o="urn:schemas-microsoft-com:office:office" xmlns:r="http://schemas.openxmlformats.org/officeDocument/2006/relationships" xmlns:m="http://schemas.openxmlformats.org/officeDocument/2006/math" xmlns:v="urn:schemas-microsoft-com:vml" xmlns:wp14="http://schemas.microsoft.com/office/word/2010/wordprocessingDrawing" xmlns:wp="http://schemas.openxmlformats.org/drawingml/2006/wordprocessingDrawing" xmlns:w="http://schemas.openxmlformats.org/wordprocessingml/2006/main" xmlns:w14="http://schemas.microsoft.com/office/word/2010/wordml" xmlns:w10="urn:schemas-microsoft-com:office:word" xmlns:w15="http://schemas.microsoft.com/office/word/2012/wordml" xmlns:wpg="http://schemas.microsoft.com/office/word/2010/wordprocessingGroup" xmlns:wpi="http://schemas.microsoft.com/office/word/2010/wordprocessingInk" xmlns:wne="http://schemas.microsoft.com/office/word/2006/wordml" xmlns:wps="http://schemas.microsoft.com/office/word/2010/wordprocessingShape" xmlns:wpsCustomData="http://www.wps.cn/officeDocument/2013/wpsCustomData" mc:Ignorable="w14 w15 wp14">
   <w:body>
-    <w:p>
-      <w:pPr>
-        <w:rPr>
-          <w:rFonts w:hint="eastAsia"/>
-          <w:lang w:val="en-US" w:eastAsia="zh-CN"/>
-        </w:rPr>
-      </w:pPr>
-      <w:r>
-        <w:rPr>
-          <w:rFonts w:hint="eastAsia"/>
-          <w:lang w:val="en-US" w:eastAsia="zh-CN"/>
-        </w:rPr>
-        <w:t>一般当我们谈起图书馆时，默认是指南区的主图书馆。事实上，KIT的图书馆很多，如下图所示，一般常去的就是主图书馆（Geb 30.50&amp;30.51），化学图书馆（Geb.30.45）和数学图书馆（Geb.20.30）。以下将逐一介绍。更详细的细节可以从官网获知（</w:t>
-      </w:r>
-      <w:r>
-        <w:rPr>
-          <w:rFonts w:hint="eastAsia"/>
-          <w:lang w:val="en-US" w:eastAsia="zh-CN"/>
-        </w:rPr>
-        <w:fldChar w:fldCharType="begin"/>
-      </w:r>
-      <w:r>
-        <w:rPr>
-          <w:rFonts w:hint="eastAsia"/>
-          <w:lang w:val="en-US" w:eastAsia="zh-CN"/>
-        </w:rPr>
-        <w:instrText xml:space="preserve"> HYPERLINK "https://www.bibliothek.kit.edu" </w:instrText>
-      </w:r>
-      <w:r>
-        <w:rPr>
-          <w:rFonts w:hint="eastAsia"/>
-          <w:lang w:val="en-US" w:eastAsia="zh-CN"/>
-        </w:rPr>
-        <w:fldChar w:fldCharType="separate"/>
-      </w:r>
-      <w:r>
-        <w:rPr>
-          <w:rStyle w:val="4"/>
-          <w:rFonts w:hint="eastAsia"/>
-          <w:lang w:val="en-US" w:eastAsia="zh-CN"/>
-        </w:rPr>
-        <w:t>https://www.bibliothek.kit.edu</w:t>
-      </w:r>
-      <w:r>
-        <w:rPr>
-          <w:rFonts w:hint="eastAsia"/>
-          <w:lang w:val="en-US" w:eastAsia="zh-CN"/>
-        </w:rPr>
-        <w:fldChar w:fldCharType="end"/>
-      </w:r>
-      <w:r>
-        <w:rPr>
-          <w:rFonts w:hint="eastAsia"/>
-          <w:lang w:val="en-US" w:eastAsia="zh-CN"/>
-        </w:rPr>
-        <w:t>）。</w:t>
+    <w:sdt>
+      <w:sdtPr>
+        <w:rPr>
+          <w:rFonts w:ascii="宋体" w:hAnsi="宋体" w:eastAsia="宋体" w:cstheme="minorBidi"/>
+          <w:kern w:val="2"/>
+          <w:sz w:val="21"/>
+          <w:szCs w:val="24"/>
+          <w:lang w:val="en-US" w:eastAsia="zh-CN" w:bidi="ar-SA"/>
+        </w:rPr>
+        <w:id w:val="147475159"/>
+        <w15:color w:val="DBDBDB"/>
+        <w:docPartObj>
+          <w:docPartGallery w:val="Table of Contents"/>
+          <w:docPartUnique/>
+        </w:docPartObj>
+      </w:sdtPr>
+      <w:sdtContent>
+        <w:p>
+          <w:pPr>
+            <w:spacing w:before="0" w:beforeLines="0" w:after="0" w:afterLines="0" w:line="240" w:lineRule="auto"/>
+            <w:ind w:left="0" w:leftChars="0" w:right="0" w:rightChars="0" w:firstLine="0" w:firstLineChars="0"/>
+            <w:jc w:val="center"/>
+          </w:pPr>
+          <w:r>
+            <w:rPr>
+              <w:rFonts w:ascii="宋体" w:hAnsi="宋体" w:eastAsia="宋体"/>
+              <w:sz w:val="21"/>
+            </w:rPr>
+            <w:t>目录</w:t>
+          </w:r>
+        </w:p>
+        <w:p>
+          <w:pPr>
+            <w:pStyle w:val="2"/>
+            <w:tabs>
+              <w:tab w:val="right" w:leader="dot" w:pos="8306"/>
+            </w:tabs>
+          </w:pPr>
+          <w:r>
+            <w:fldChar w:fldCharType="begin"/>
+          </w:r>
+          <w:r>
+            <w:instrText xml:space="preserve">TOC \o "1-3" \h \u </w:instrText>
+          </w:r>
+          <w:r>
+            <w:fldChar w:fldCharType="separate"/>
+          </w:r>
+          <w:r>
+            <w:fldChar w:fldCharType="begin"/>
+          </w:r>
+          <w:r>
+            <w:instrText xml:space="preserve"> HYPERLINK \l _Toc11308 </w:instrText>
+          </w:r>
+          <w:r>
+            <w:fldChar w:fldCharType="separate"/>
+          </w:r>
+          <w:r>
+            <w:rPr>
+              <w:rFonts w:hint="eastAsia"/>
+              <w:lang w:eastAsia="zh-CN"/>
+            </w:rPr>
+            <w:t>位置与开放时间</w:t>
+          </w:r>
+          <w:r>
+            <w:tab/>
+          </w:r>
+          <w:r>
+            <w:fldChar w:fldCharType="begin"/>
+          </w:r>
+          <w:r>
+            <w:instrText xml:space="preserve"> PAGEREF _Toc11308 </w:instrText>
+          </w:r>
+          <w:r>
+            <w:fldChar w:fldCharType="separate"/>
+          </w:r>
+          <w:r>
+            <w:t>2</w:t>
+          </w:r>
+          <w:r>
+            <w:fldChar w:fldCharType="end"/>
+          </w:r>
+          <w:r>
+            <w:fldChar w:fldCharType="end"/>
+          </w:r>
+        </w:p>
+        <w:p>
+          <w:pPr>
+            <w:pStyle w:val="2"/>
+            <w:tabs>
+              <w:tab w:val="right" w:leader="dot" w:pos="8306"/>
+            </w:tabs>
+          </w:pPr>
+          <w:r>
+            <w:fldChar w:fldCharType="begin"/>
+          </w:r>
+          <w:r>
+            <w:instrText xml:space="preserve"> HYPERLINK \l _Toc32506 </w:instrText>
+          </w:r>
+          <w:r>
+            <w:fldChar w:fldCharType="separate"/>
+          </w:r>
+          <w:r>
+            <w:rPr>
+              <w:rFonts w:hint="eastAsia"/>
+              <w:lang w:val="en-US" w:eastAsia="zh-CN"/>
+            </w:rPr>
+            <w:t>借书系统</w:t>
+          </w:r>
+          <w:r>
+            <w:tab/>
+          </w:r>
+          <w:r>
+            <w:fldChar w:fldCharType="begin"/>
+          </w:r>
+          <w:r>
+            <w:instrText xml:space="preserve"> PAGEREF _Toc32506 </w:instrText>
+          </w:r>
+          <w:r>
+            <w:fldChar w:fldCharType="separate"/>
+          </w:r>
+          <w:r>
+            <w:t>3</w:t>
+          </w:r>
+          <w:r>
+            <w:fldChar w:fldCharType="end"/>
+          </w:r>
+          <w:r>
+            <w:fldChar w:fldCharType="end"/>
+          </w:r>
+        </w:p>
+        <w:p>
+          <w:pPr>
+            <w:pStyle w:val="2"/>
+            <w:tabs>
+              <w:tab w:val="right" w:leader="dot" w:pos="8306"/>
+            </w:tabs>
+          </w:pPr>
+          <w:r>
+            <w:fldChar w:fldCharType="begin"/>
+          </w:r>
+          <w:r>
+            <w:instrText xml:space="preserve"> HYPERLINK \l _Toc21280 </w:instrText>
+          </w:r>
+          <w:r>
+            <w:fldChar w:fldCharType="separate"/>
+          </w:r>
+          <w:r>
+            <w:rPr>
+              <w:rFonts w:hint="eastAsia"/>
+              <w:lang w:val="en-US" w:eastAsia="zh-CN"/>
+            </w:rPr>
+            <w:t>期刊论文数据库</w:t>
+          </w:r>
+          <w:r>
+            <w:tab/>
+          </w:r>
+          <w:r>
+            <w:fldChar w:fldCharType="begin"/>
+          </w:r>
+          <w:r>
+            <w:instrText xml:space="preserve"> PAGEREF _Toc21280 </w:instrText>
+          </w:r>
+          <w:r>
+            <w:fldChar w:fldCharType="separate"/>
+          </w:r>
+          <w:r>
+            <w:t>6</w:t>
+          </w:r>
+          <w:r>
+            <w:fldChar w:fldCharType="end"/>
+          </w:r>
+          <w:r>
+            <w:fldChar w:fldCharType="end"/>
+          </w:r>
+        </w:p>
+        <w:p>
+          <w:pPr>
+            <w:pStyle w:val="2"/>
+            <w:tabs>
+              <w:tab w:val="right" w:leader="dot" w:pos="8306"/>
+            </w:tabs>
+          </w:pPr>
+          <w:r>
+            <w:fldChar w:fldCharType="begin"/>
+          </w:r>
+          <w:r>
+            <w:instrText xml:space="preserve"> HYPERLINK \l _Toc27947 </w:instrText>
+          </w:r>
+          <w:r>
+            <w:fldChar w:fldCharType="separate"/>
+          </w:r>
+          <w:r>
+            <w:rPr>
+              <w:rFonts w:hint="eastAsia"/>
+              <w:lang w:val="en-US" w:eastAsia="zh-CN"/>
+            </w:rPr>
+            <w:t>自习</w:t>
+          </w:r>
+          <w:r>
+            <w:tab/>
+          </w:r>
+          <w:r>
+            <w:fldChar w:fldCharType="begin"/>
+          </w:r>
+          <w:r>
+            <w:instrText xml:space="preserve"> PAGEREF _Toc27947 </w:instrText>
+          </w:r>
+          <w:r>
+            <w:fldChar w:fldCharType="separate"/>
+          </w:r>
+          <w:r>
+            <w:t>8</w:t>
+          </w:r>
+          <w:r>
+            <w:fldChar w:fldCharType="end"/>
+          </w:r>
+          <w:r>
+            <w:fldChar w:fldCharType="end"/>
+          </w:r>
+        </w:p>
+        <w:p>
+          <w:r>
+            <w:fldChar w:fldCharType="end"/>
+          </w:r>
+        </w:p>
+      </w:sdtContent>
+    </w:sdt>
+    <w:p>
+      <w:pPr>
+        <w:rPr>
+          <w:rFonts w:hint="eastAsia"/>
+          <w:lang w:eastAsia="zh-CN"/>
+        </w:rPr>
+      </w:pPr>
+      <w:r>
+        <w:rPr>
+          <w:rFonts w:hint="eastAsia"/>
+          <w:lang w:eastAsia="zh-CN"/>
+        </w:rPr>
+        <w:br w:type="page"/>
+      </w:r>
+    </w:p>
+    <w:p>
+      <w:pPr>
+        <w:outlineLvl w:val="1"/>
+        <w:rPr>
+          <w:rFonts w:hint="eastAsia"/>
+          <w:lang w:val="en-US" w:eastAsia="zh-CN"/>
+        </w:rPr>
+      </w:pPr>
+      <w:bookmarkStart w:id="0" w:name="_Toc11308"/>
+      <w:r>
+        <w:rPr>
+          <w:rFonts w:hint="eastAsia"/>
+          <w:lang w:eastAsia="zh-CN"/>
+        </w:rPr>
+        <w:t>位置与开放时间</w:t>
+      </w:r>
+      <w:bookmarkEnd w:id="0"/>
+    </w:p>
+    <w:p>
+      <w:pPr>
+        <w:rPr>
+          <w:rFonts w:hint="eastAsia"/>
+          <w:lang w:val="en-US" w:eastAsia="zh-CN"/>
+        </w:rPr>
+      </w:pPr>
+      <w:r>
+        <w:rPr>
+          <w:rFonts w:hint="eastAsia"/>
+          <w:lang w:val="en-US" w:eastAsia="zh-CN"/>
+        </w:rPr>
+        <w:t>一般当我们谈起图书馆时，默认是指南区的主图书馆。事实上，KIT的图书馆很多，如下图所示，一般常去的就是主图书馆（Geb 30.50&amp;30.51），化学图书馆（Geb.30.45）和数学图书馆（Geb.20.30）。</w:t>
       </w:r>
     </w:p>
     <w:p>
@@ -104,16 +321,129 @@
           </wp:inline>
         </w:drawing>
       </w:r>
-      <w:bookmarkStart w:id="0" w:name="_GoBack"/>
-      <w:bookmarkEnd w:id="0"/>
+    </w:p>
+    <w:p>
+      <w:pPr>
+        <w:rPr>
+          <w:rFonts w:hint="eastAsia"/>
+          <w:lang w:val="de-DE" w:eastAsia="zh-CN"/>
+        </w:rPr>
+      </w:pPr>
+      <w:r>
+        <w:rPr>
+          <w:rFonts w:hint="eastAsia"/>
+          <w:lang w:eastAsia="zh-CN"/>
+        </w:rPr>
+        <w:t>图书馆的具体信息可以在官网查询</w:t>
+      </w:r>
+      <w:r>
+        <w:rPr>
+          <w:rFonts w:hint="eastAsia"/>
+          <w:lang w:val="en-US" w:eastAsia="zh-CN"/>
+        </w:rPr>
+        <w:t>（</w:t>
+      </w:r>
+      <w:r>
+        <w:rPr>
+          <w:rFonts w:hint="eastAsia"/>
+          <w:lang w:val="en-US" w:eastAsia="zh-CN"/>
+        </w:rPr>
+        <w:fldChar w:fldCharType="begin"/>
+      </w:r>
+      <w:r>
+        <w:rPr>
+          <w:rFonts w:hint="eastAsia"/>
+          <w:lang w:val="en-US" w:eastAsia="zh-CN"/>
+        </w:rPr>
+        <w:instrText xml:space="preserve"> HYPERLINK "https://www.bibliothek.kit.edu" </w:instrText>
+      </w:r>
+      <w:r>
+        <w:rPr>
+          <w:rFonts w:hint="eastAsia"/>
+          <w:lang w:val="en-US" w:eastAsia="zh-CN"/>
+        </w:rPr>
+        <w:fldChar w:fldCharType="separate"/>
+      </w:r>
+      <w:r>
+        <w:rPr>
+          <w:rStyle w:val="5"/>
+          <w:rFonts w:hint="eastAsia"/>
+          <w:lang w:val="en-US" w:eastAsia="zh-CN"/>
+        </w:rPr>
+        <w:t>https://www.bibliothek.kit.edu</w:t>
+      </w:r>
+      <w:r>
+        <w:rPr>
+          <w:rFonts w:hint="eastAsia"/>
+          <w:lang w:val="en-US" w:eastAsia="zh-CN"/>
+        </w:rPr>
+        <w:fldChar w:fldCharType="end"/>
+      </w:r>
+      <w:r>
+        <w:rPr>
+          <w:rFonts w:hint="eastAsia"/>
+          <w:lang w:val="en-US" w:eastAsia="zh-CN"/>
+        </w:rPr>
+        <w:t>）。各个图书馆的地点和开放时间可以在主页导航栏</w:t>
+      </w:r>
+      <w:r>
+        <w:rPr>
+          <w:rFonts w:hint="default"/>
+          <w:lang w:val="de-DE" w:eastAsia="zh-CN"/>
+        </w:rPr>
+        <w:t>Über uns</w:t>
+      </w:r>
+      <w:r>
+        <w:rPr>
+          <w:rFonts w:hint="eastAsia"/>
+          <w:lang w:val="en-US" w:eastAsia="zh-CN"/>
+        </w:rPr>
+        <w:t xml:space="preserve"> -&gt; </w:t>
+      </w:r>
+      <w:r>
+        <w:rPr>
+          <w:rFonts w:hint="default"/>
+          <w:lang w:val="de-DE" w:eastAsia="zh-CN"/>
+        </w:rPr>
+        <w:t>Öffnungszeiten,Lage und Anschrift</w:t>
+      </w:r>
+      <w:r>
+        <w:rPr>
+          <w:rFonts w:hint="eastAsia"/>
+          <w:lang w:val="de-DE" w:eastAsia="zh-CN"/>
+        </w:rPr>
+        <w:t>里找到，如下左图。</w:t>
+      </w:r>
+    </w:p>
+    <w:p>
+      <w:pPr>
+        <w:rPr>
+          <w:rFonts w:hint="eastAsia"/>
+          <w:lang w:val="en-US" w:eastAsia="zh-CN"/>
+        </w:rPr>
+      </w:pPr>
+      <w:r>
+        <w:rPr>
+          <w:rFonts w:hint="eastAsia"/>
+          <w:lang w:val="de-DE" w:eastAsia="zh-CN"/>
+        </w:rPr>
+        <w:t>德国大学一般没有国内那种单独的自习室，德国的自习室被称为</w:t>
+      </w:r>
+      <w:r>
+        <w:rPr>
+          <w:rFonts w:hint="eastAsia"/>
+          <w:lang w:val="en-US" w:eastAsia="zh-CN"/>
+        </w:rPr>
+        <w:t>Lesesaal，就在各个图书馆内部。自习室的占用情况可以在网上查到，在主页导航栏Standorte，点击指定图书馆，就可以看到下右图。此图并非实时更新，大概一小时刷新一次，不具备实时性，意义倒也不大。不过点击右侧的小折线图图标，可以显示最近一周的自习室占用情况。这可以指导你在考试月大概需要几点到学校抢座位。</w:t>
+      </w:r>
     </w:p>
     <w:p>
       <w:r>
         <w:drawing>
           <wp:inline distT="0" distB="0" distL="114300" distR="114300">
-            <wp:extent cx="5272405" cy="3114040"/>
-            <wp:effectExtent l="0" t="0" r="4445" b="10160"/>
-            <wp:docPr id="2" name="图片 2"/>
+            <wp:extent cx="1280160" cy="2546350"/>
+            <wp:effectExtent l="0" t="0" r="15240" b="6350"/>
+            <wp:docPr id="3" name="图片 1"/>
             <wp:cNvGraphicFramePr>
               <a:graphicFrameLocks xmlns:a="http://schemas.openxmlformats.org/drawingml/2006/main" noChangeAspect="1"/>
             </wp:cNvGraphicFramePr>
@@ -121,7 +451,7 @@
               <a:graphicData uri="http://schemas.openxmlformats.org/drawingml/2006/picture">
                 <pic:pic xmlns:pic="http://schemas.openxmlformats.org/drawingml/2006/picture">
                   <pic:nvPicPr>
-                    <pic:cNvPr id="2" name="图片 2"/>
+                    <pic:cNvPr id="3" name="图片 1"/>
                     <pic:cNvPicPr>
                       <a:picLocks noChangeAspect="1"/>
                     </pic:cNvPicPr>
@@ -135,7 +465,7 @@
                   <pic:spPr>
                     <a:xfrm>
                       <a:off x="0" y="0"/>
-                      <a:ext cx="5272405" cy="3114040"/>
+                      <a:ext cx="1280160" cy="2546350"/>
                     </a:xfrm>
                     <a:prstGeom prst="rect">
                       <a:avLst/>
@@ -151,6 +481,158 @@
           </wp:inline>
         </w:drawing>
       </w:r>
+      <w:r>
+        <w:rPr>
+          <w:rFonts w:hint="eastAsia"/>
+          <w:lang w:val="en-US" w:eastAsia="zh-CN"/>
+        </w:rPr>
+        <w:t xml:space="preserve"> </w:t>
+      </w:r>
+      <w:r>
+        <w:drawing>
+          <wp:inline distT="0" distB="0" distL="114300" distR="114300">
+            <wp:extent cx="3898265" cy="2322195"/>
+            <wp:effectExtent l="0" t="0" r="6985" b="1905"/>
+            <wp:docPr id="4" name="图片 2"/>
+            <wp:cNvGraphicFramePr>
+              <a:graphicFrameLocks xmlns:a="http://schemas.openxmlformats.org/drawingml/2006/main" noChangeAspect="1"/>
+            </wp:cNvGraphicFramePr>
+            <a:graphic xmlns:a="http://schemas.openxmlformats.org/drawingml/2006/main">
+              <a:graphicData uri="http://schemas.openxmlformats.org/drawingml/2006/picture">
+                <pic:pic xmlns:pic="http://schemas.openxmlformats.org/drawingml/2006/picture">
+                  <pic:nvPicPr>
+                    <pic:cNvPr id="4" name="图片 2"/>
+                    <pic:cNvPicPr>
+                      <a:picLocks noChangeAspect="1"/>
+                    </pic:cNvPicPr>
+                  </pic:nvPicPr>
+                  <pic:blipFill>
+                    <a:blip r:embed="rId6"/>
+                    <a:stretch>
+                      <a:fillRect/>
+                    </a:stretch>
+                  </pic:blipFill>
+                  <pic:spPr>
+                    <a:xfrm>
+                      <a:off x="0" y="0"/>
+                      <a:ext cx="3898265" cy="2322195"/>
+                    </a:xfrm>
+                    <a:prstGeom prst="rect">
+                      <a:avLst/>
+                    </a:prstGeom>
+                    <a:noFill/>
+                    <a:ln>
+                      <a:noFill/>
+                    </a:ln>
+                  </pic:spPr>
+                </pic:pic>
+              </a:graphicData>
+            </a:graphic>
+          </wp:inline>
+        </w:drawing>
+      </w:r>
+    </w:p>
+    <w:p>
+      <w:pPr>
+        <w:rPr>
+          <w:rFonts w:hint="eastAsia"/>
+          <w:b/>
+          <w:bCs/>
+          <w:lang w:val="en-US" w:eastAsia="zh-CN"/>
+        </w:rPr>
+      </w:pPr>
+      <w:r>
+        <w:drawing>
+          <wp:inline distT="0" distB="0" distL="114300" distR="114300">
+            <wp:extent cx="5273040" cy="1946910"/>
+            <wp:effectExtent l="0" t="0" r="3810" b="15240"/>
+            <wp:docPr id="5" name="图片 3"/>
+            <wp:cNvGraphicFramePr>
+              <a:graphicFrameLocks xmlns:a="http://schemas.openxmlformats.org/drawingml/2006/main" noChangeAspect="1"/>
+            </wp:cNvGraphicFramePr>
+            <a:graphic xmlns:a="http://schemas.openxmlformats.org/drawingml/2006/main">
+              <a:graphicData uri="http://schemas.openxmlformats.org/drawingml/2006/picture">
+                <pic:pic xmlns:pic="http://schemas.openxmlformats.org/drawingml/2006/picture">
+                  <pic:nvPicPr>
+                    <pic:cNvPr id="5" name="图片 3"/>
+                    <pic:cNvPicPr>
+                      <a:picLocks noChangeAspect="1"/>
+                    </pic:cNvPicPr>
+                  </pic:nvPicPr>
+                  <pic:blipFill>
+                    <a:blip r:embed="rId7"/>
+                    <a:srcRect b="10193"/>
+                    <a:stretch>
+                      <a:fillRect/>
+                    </a:stretch>
+                  </pic:blipFill>
+                  <pic:spPr>
+                    <a:xfrm>
+                      <a:off x="0" y="0"/>
+                      <a:ext cx="5273040" cy="1946910"/>
+                    </a:xfrm>
+                    <a:prstGeom prst="rect">
+                      <a:avLst/>
+                    </a:prstGeom>
+                    <a:noFill/>
+                    <a:ln>
+                      <a:noFill/>
+                    </a:ln>
+                  </pic:spPr>
+                </pic:pic>
+              </a:graphicData>
+            </a:graphic>
+          </wp:inline>
+        </w:drawing>
+      </w:r>
+    </w:p>
+    <w:p>
+      <w:pPr>
+        <w:outlineLvl w:val="1"/>
+        <w:rPr>
+          <w:rFonts w:hint="eastAsia"/>
+          <w:lang w:val="en-US" w:eastAsia="zh-CN"/>
+        </w:rPr>
+      </w:pPr>
+      <w:bookmarkStart w:id="1" w:name="_Toc32506"/>
+      <w:r>
+        <w:rPr>
+          <w:rFonts w:hint="eastAsia"/>
+          <w:lang w:val="en-US" w:eastAsia="zh-CN"/>
+        </w:rPr>
+        <w:t>借书系统</w:t>
+      </w:r>
+      <w:bookmarkEnd w:id="1"/>
+    </w:p>
+    <w:p>
+      <w:pPr>
+        <w:rPr>
+          <w:rFonts w:hint="eastAsia"/>
+          <w:lang w:val="en-US" w:eastAsia="zh-CN"/>
+        </w:rPr>
+      </w:pPr>
+      <w:r>
+        <w:rPr>
+          <w:rFonts w:hint="eastAsia"/>
+          <w:lang w:val="en-US" w:eastAsia="zh-CN"/>
+        </w:rPr>
+        <w:t>图书馆除了上自习，最大的意义自然是借书和检索数据库。</w:t>
+      </w:r>
+    </w:p>
+    <w:p>
+      <w:pPr>
+        <w:rPr>
+          <w:rFonts w:hint="eastAsia"/>
+          <w:lang w:val="en-US" w:eastAsia="zh-CN"/>
+        </w:rPr>
+      </w:pPr>
+      <w:r>
+        <w:rPr>
+          <w:rFonts w:hint="eastAsia"/>
+          <w:lang w:val="en-US" w:eastAsia="zh-CN"/>
+        </w:rPr>
+        <w:t>先说借书，一般使用KIT-Katalog Classic。在主页搜索栏输入关键字，回车，显示出相应的书籍或刊物。Classic一般是图书馆拥有的纸质或电子书籍。Plus则多了一些电子期刊，但感觉用处不大，很多文献还是搜索不到。后两者没用过。</w:t>
+      </w:r>
     </w:p>
     <w:p>
       <w:pPr>
@@ -160,48 +642,1392 @@
         </w:rPr>
       </w:pPr>
       <w:r>
-        <w:rPr>
-          <w:rFonts w:hint="eastAsia"/>
-          <w:lang w:val="en-US" w:eastAsia="zh-CN"/>
-        </w:rPr>
-        <w:t>Standorte下点击相应的图书馆，</w:t>
-      </w:r>
-      <w:r>
+        <w:drawing>
+          <wp:inline distT="0" distB="0" distL="114300" distR="114300">
+            <wp:extent cx="3220085" cy="2192655"/>
+            <wp:effectExtent l="0" t="0" r="18415" b="17145"/>
+            <wp:docPr id="19" name="图片 15"/>
+            <wp:cNvGraphicFramePr>
+              <a:graphicFrameLocks xmlns:a="http://schemas.openxmlformats.org/drawingml/2006/main" noChangeAspect="1"/>
+            </wp:cNvGraphicFramePr>
+            <a:graphic xmlns:a="http://schemas.openxmlformats.org/drawingml/2006/main">
+              <a:graphicData uri="http://schemas.openxmlformats.org/drawingml/2006/picture">
+                <pic:pic xmlns:pic="http://schemas.openxmlformats.org/drawingml/2006/picture">
+                  <pic:nvPicPr>
+                    <pic:cNvPr id="19" name="图片 15"/>
+                    <pic:cNvPicPr>
+                      <a:picLocks noChangeAspect="1"/>
+                    </pic:cNvPicPr>
+                  </pic:nvPicPr>
+                  <pic:blipFill>
+                    <a:blip r:embed="rId8"/>
+                    <a:srcRect b="32905"/>
+                    <a:stretch>
+                      <a:fillRect/>
+                    </a:stretch>
+                  </pic:blipFill>
+                  <pic:spPr>
+                    <a:xfrm>
+                      <a:off x="0" y="0"/>
+                      <a:ext cx="3220085" cy="2192655"/>
+                    </a:xfrm>
+                    <a:prstGeom prst="rect">
+                      <a:avLst/>
+                    </a:prstGeom>
+                    <a:noFill/>
+                    <a:ln>
+                      <a:noFill/>
+                    </a:ln>
+                  </pic:spPr>
+                </pic:pic>
+              </a:graphicData>
+            </a:graphic>
+          </wp:inline>
+        </w:drawing>
+      </w:r>
+    </w:p>
+    <w:p>
+      <w:r>
+        <w:drawing>
+          <wp:inline distT="0" distB="0" distL="114300" distR="114300">
+            <wp:extent cx="5269230" cy="1552575"/>
+            <wp:effectExtent l="0" t="0" r="7620" b="9525"/>
+            <wp:docPr id="6" name="图片 4"/>
+            <wp:cNvGraphicFramePr>
+              <a:graphicFrameLocks xmlns:a="http://schemas.openxmlformats.org/drawingml/2006/main" noChangeAspect="1"/>
+            </wp:cNvGraphicFramePr>
+            <a:graphic xmlns:a="http://schemas.openxmlformats.org/drawingml/2006/main">
+              <a:graphicData uri="http://schemas.openxmlformats.org/drawingml/2006/picture">
+                <pic:pic xmlns:pic="http://schemas.openxmlformats.org/drawingml/2006/picture">
+                  <pic:nvPicPr>
+                    <pic:cNvPr id="6" name="图片 4"/>
+                    <pic:cNvPicPr>
+                      <a:picLocks noChangeAspect="1"/>
+                    </pic:cNvPicPr>
+                  </pic:nvPicPr>
+                  <pic:blipFill>
+                    <a:blip r:embed="rId9"/>
+                    <a:stretch>
+                      <a:fillRect/>
+                    </a:stretch>
+                  </pic:blipFill>
+                  <pic:spPr>
+                    <a:xfrm>
+                      <a:off x="0" y="0"/>
+                      <a:ext cx="5269230" cy="1552575"/>
+                    </a:xfrm>
+                    <a:prstGeom prst="rect">
+                      <a:avLst/>
+                    </a:prstGeom>
+                    <a:noFill/>
+                    <a:ln>
+                      <a:noFill/>
+                    </a:ln>
+                  </pic:spPr>
+                </pic:pic>
+              </a:graphicData>
+            </a:graphic>
+          </wp:inline>
+        </w:drawing>
+      </w:r>
+    </w:p>
+    <w:p>
+      <w:pPr>
         <w:rPr>
           <w:rFonts w:hint="default"/>
           <w:lang w:val="en-US" w:eastAsia="zh-CN"/>
         </w:rPr>
+      </w:pPr>
+      <w:r>
+        <w:rPr>
+          <w:rFonts w:hint="eastAsia"/>
+          <w:lang w:eastAsia="zh-CN"/>
+        </w:rPr>
+        <w:t>点击第一本书以获得其详细信息。注意到这本书被标注为</w:t>
+      </w:r>
+      <w:r>
+        <w:rPr>
+          <w:rFonts w:hint="eastAsia"/>
+          <w:lang w:val="en-US" w:eastAsia="zh-CN"/>
+        </w:rPr>
+        <w:t>E，意指电子版。目前这本书只有电子版可用。点击get it就可以跳转到Springer的下载界面。当然，下载仅限于KIT网络，你在图书馆连接了名为“KIT”的wifi后即可直接下载；如果在外的话，可以通过VPN连接到kit网络，然后下载。</w:t>
+      </w:r>
+    </w:p>
+    <w:p>
+      <w:pPr>
+        <w:rPr>
+          <w:rFonts w:hint="eastAsia"/>
+          <w:lang w:val="en-US" w:eastAsia="zh-CN"/>
+        </w:rPr>
+      </w:pPr>
+      <w:r>
+        <w:rPr>
+          <w:rFonts w:hint="eastAsia"/>
+          <w:lang w:val="en-US" w:eastAsia="zh-CN"/>
+        </w:rPr>
+        <w:t>Springer是德国乃至世界上最大的科技出版社之一。放眼望去，你会发现图书馆相当多的书都是来自Springer，Springer的能量可见一斑。</w:t>
+      </w:r>
+    </w:p>
+    <w:p>
+      <w:pPr>
+        <w:rPr>
+          <w:rFonts w:hint="default" w:eastAsiaTheme="minorEastAsia"/>
+          <w:lang w:val="en-US" w:eastAsia="zh-CN"/>
+        </w:rPr>
+      </w:pPr>
+      <w:r>
+        <w:rPr>
+          <w:rFonts w:hint="eastAsia"/>
+          <w:lang w:val="en-US" w:eastAsia="zh-CN"/>
+        </w:rPr>
+        <w:t>所以从另一个角度来说，千万不要在网上下载Springer出版的书籍，也不要作死上传到网站或者网盘，更不要用邮箱互传，这都是有可能被查到的。一旦被查到，不是罚款一本书的价格那么简单，而是加上数倍的惩罚性罚款。本来一本书就已经价值几百欧元，一通罚款下来没人能承受得起。所以，如果在图书馆没有找到想要的书籍，那就是没办法的事，不要再跑到google上下载。一般老师上课都有自己的课件，不需要到图书馆借书。老师的课件最好也不要上传到网络上。</w:t>
+      </w:r>
+    </w:p>
+    <w:p>
+      <w:r>
+        <w:drawing>
+          <wp:inline distT="0" distB="0" distL="114300" distR="114300">
+            <wp:extent cx="4452620" cy="1973580"/>
+            <wp:effectExtent l="0" t="0" r="5080" b="7620"/>
+            <wp:docPr id="7" name="图片 5"/>
+            <wp:cNvGraphicFramePr>
+              <a:graphicFrameLocks xmlns:a="http://schemas.openxmlformats.org/drawingml/2006/main" noChangeAspect="1"/>
+            </wp:cNvGraphicFramePr>
+            <a:graphic xmlns:a="http://schemas.openxmlformats.org/drawingml/2006/main">
+              <a:graphicData uri="http://schemas.openxmlformats.org/drawingml/2006/picture">
+                <pic:pic xmlns:pic="http://schemas.openxmlformats.org/drawingml/2006/picture">
+                  <pic:nvPicPr>
+                    <pic:cNvPr id="7" name="图片 5"/>
+                    <pic:cNvPicPr>
+                      <a:picLocks noChangeAspect="1"/>
+                    </pic:cNvPicPr>
+                  </pic:nvPicPr>
+                  <pic:blipFill>
+                    <a:blip r:embed="rId10"/>
+                    <a:stretch>
+                      <a:fillRect/>
+                    </a:stretch>
+                  </pic:blipFill>
+                  <pic:spPr>
+                    <a:xfrm>
+                      <a:off x="0" y="0"/>
+                      <a:ext cx="4452620" cy="1973580"/>
+                    </a:xfrm>
+                    <a:prstGeom prst="rect">
+                      <a:avLst/>
+                    </a:prstGeom>
+                    <a:noFill/>
+                    <a:ln>
+                      <a:noFill/>
+                    </a:ln>
+                  </pic:spPr>
+                </pic:pic>
+              </a:graphicData>
+            </a:graphic>
+          </wp:inline>
+        </w:drawing>
+      </w:r>
+    </w:p>
+    <w:p>
+      <w:r>
+        <w:drawing>
+          <wp:inline distT="0" distB="0" distL="114300" distR="114300">
+            <wp:extent cx="4276725" cy="1979930"/>
+            <wp:effectExtent l="0" t="0" r="9525" b="1270"/>
+            <wp:docPr id="9" name="图片 7"/>
+            <wp:cNvGraphicFramePr>
+              <a:graphicFrameLocks xmlns:a="http://schemas.openxmlformats.org/drawingml/2006/main" noChangeAspect="1"/>
+            </wp:cNvGraphicFramePr>
+            <a:graphic xmlns:a="http://schemas.openxmlformats.org/drawingml/2006/main">
+              <a:graphicData uri="http://schemas.openxmlformats.org/drawingml/2006/picture">
+                <pic:pic xmlns:pic="http://schemas.openxmlformats.org/drawingml/2006/picture">
+                  <pic:nvPicPr>
+                    <pic:cNvPr id="9" name="图片 7"/>
+                    <pic:cNvPicPr>
+                      <a:picLocks noChangeAspect="1"/>
+                    </pic:cNvPicPr>
+                  </pic:nvPicPr>
+                  <pic:blipFill>
+                    <a:blip r:embed="rId11"/>
+                    <a:srcRect b="16069"/>
+                    <a:stretch>
+                      <a:fillRect/>
+                    </a:stretch>
+                  </pic:blipFill>
+                  <pic:spPr>
+                    <a:xfrm>
+                      <a:off x="0" y="0"/>
+                      <a:ext cx="4276725" cy="1979930"/>
+                    </a:xfrm>
+                    <a:prstGeom prst="rect">
+                      <a:avLst/>
+                    </a:prstGeom>
+                    <a:noFill/>
+                    <a:ln>
+                      <a:noFill/>
+                    </a:ln>
+                  </pic:spPr>
+                </pic:pic>
+              </a:graphicData>
+            </a:graphic>
+          </wp:inline>
+        </w:drawing>
+      </w:r>
+    </w:p>
+    <w:p>
+      <w:pPr>
+        <w:rPr>
+          <w:rFonts w:hint="eastAsia" w:eastAsiaTheme="minorEastAsia"/>
+          <w:lang w:eastAsia="zh-CN"/>
+        </w:rPr>
+      </w:pPr>
+      <w:r>
+        <w:rPr>
+          <w:rFonts w:hint="eastAsia"/>
+          <w:lang w:eastAsia="zh-CN"/>
+        </w:rPr>
+        <w:t>上面是只有电子版的情况，有实体书会像下面这样。</w:t>
+      </w:r>
+    </w:p>
+    <w:p>
+      <w:r>
+        <w:drawing>
+          <wp:inline distT="0" distB="0" distL="114300" distR="114300">
+            <wp:extent cx="3886835" cy="3188335"/>
+            <wp:effectExtent l="0" t="0" r="18415" b="12065"/>
+            <wp:docPr id="10" name="图片 8"/>
+            <wp:cNvGraphicFramePr>
+              <a:graphicFrameLocks xmlns:a="http://schemas.openxmlformats.org/drawingml/2006/main" noChangeAspect="1"/>
+            </wp:cNvGraphicFramePr>
+            <a:graphic xmlns:a="http://schemas.openxmlformats.org/drawingml/2006/main">
+              <a:graphicData uri="http://schemas.openxmlformats.org/drawingml/2006/picture">
+                <pic:pic xmlns:pic="http://schemas.openxmlformats.org/drawingml/2006/picture">
+                  <pic:nvPicPr>
+                    <pic:cNvPr id="10" name="图片 8"/>
+                    <pic:cNvPicPr>
+                      <a:picLocks noChangeAspect="1"/>
+                    </pic:cNvPicPr>
+                  </pic:nvPicPr>
+                  <pic:blipFill>
+                    <a:blip r:embed="rId12"/>
+                    <a:srcRect r="26217" b="15257"/>
+                    <a:stretch>
+                      <a:fillRect/>
+                    </a:stretch>
+                  </pic:blipFill>
+                  <pic:spPr>
+                    <a:xfrm>
+                      <a:off x="0" y="0"/>
+                      <a:ext cx="3886835" cy="3188335"/>
+                    </a:xfrm>
+                    <a:prstGeom prst="rect">
+                      <a:avLst/>
+                    </a:prstGeom>
+                    <a:noFill/>
+                    <a:ln>
+                      <a:noFill/>
+                    </a:ln>
+                  </pic:spPr>
+                </pic:pic>
+              </a:graphicData>
+            </a:graphic>
+          </wp:inline>
+        </w:drawing>
+      </w:r>
+    </w:p>
+    <w:p>
+      <w:pPr>
+        <w:rPr>
+          <w:rFonts w:hint="default"/>
+          <w:lang w:val="en-US" w:eastAsia="zh-CN"/>
+        </w:rPr>
+      </w:pPr>
+      <w:r>
+        <w:rPr>
+          <w:rFonts w:hint="eastAsia"/>
+          <w:lang w:eastAsia="zh-CN"/>
+        </w:rPr>
+        <w:t>注意到中间被红框标注的地方，不同的字母和颜色表示不同的含义。注意，南区主图书架</w:t>
+      </w:r>
+      <w:r>
+        <w:rPr>
+          <w:rFonts w:hint="eastAsia"/>
+          <w:lang w:val="en-US" w:eastAsia="zh-CN"/>
+        </w:rPr>
+        <w:t>52/1和24/1上分别有这本书，为什么一个是可借（ausleihbar），一本是存在（Pr</w:t>
+      </w:r>
+      <w:r>
+        <w:rPr>
+          <w:rFonts w:hint="default"/>
+          <w:lang w:val="de-DE" w:eastAsia="zh-CN"/>
+        </w:rPr>
+        <w:t>äsenz</w:t>
+      </w:r>
+      <w:r>
+        <w:rPr>
+          <w:rFonts w:hint="eastAsia"/>
+          <w:lang w:val="en-US" w:eastAsia="zh-CN"/>
+        </w:rPr>
+        <w:t>）？这是由于有些书是不能外借的。比如下图，注意蓝色那本书，书脊上方标注了“nicht ausleihbar”。这种书可以在馆内阅读，但是无法借走，在自助借书机上也无法识别。但是有时候你可以在老馆1.0G的Lehrbuchsammlung里找到一模一样的外借版本。比如上面那本Machine vision可以在书架52/1上找到。具体为什么这么设定，原因不明。</w:t>
+      </w:r>
+    </w:p>
+    <w:p>
+      <w:pPr>
+        <w:rPr>
+          <w:rFonts w:hint="default"/>
+          <w:lang w:val="en-US" w:eastAsia="zh-CN"/>
+        </w:rPr>
+      </w:pPr>
+      <w:r>
+        <w:rPr>
+          <w:rFonts w:hint="default"/>
+          <w:lang w:val="en-US" w:eastAsia="zh-CN"/>
+        </w:rPr>
+        <w:drawing>
+          <wp:inline distT="0" distB="0" distL="114300" distR="114300">
+            <wp:extent cx="2812415" cy="2700020"/>
+            <wp:effectExtent l="0" t="0" r="6985" b="5080"/>
+            <wp:docPr id="11" name="图片 11" descr="IMG_20190613_120909"/>
+            <wp:cNvGraphicFramePr>
+              <a:graphicFrameLocks xmlns:a="http://schemas.openxmlformats.org/drawingml/2006/main" noChangeAspect="1"/>
+            </wp:cNvGraphicFramePr>
+            <a:graphic xmlns:a="http://schemas.openxmlformats.org/drawingml/2006/main">
+              <a:graphicData uri="http://schemas.openxmlformats.org/drawingml/2006/picture">
+                <pic:pic xmlns:pic="http://schemas.openxmlformats.org/drawingml/2006/picture">
+                  <pic:nvPicPr>
+                    <pic:cNvPr id="11" name="图片 11" descr="IMG_20190613_120909"/>
+                    <pic:cNvPicPr>
+                      <a:picLocks noChangeAspect="1"/>
+                    </pic:cNvPicPr>
+                  </pic:nvPicPr>
+                  <pic:blipFill>
+                    <a:blip r:embed="rId13"/>
+                    <a:srcRect t="14926" b="30886"/>
+                    <a:stretch>
+                      <a:fillRect/>
+                    </a:stretch>
+                  </pic:blipFill>
+                  <pic:spPr>
+                    <a:xfrm>
+                      <a:off x="0" y="0"/>
+                      <a:ext cx="2812415" cy="2700020"/>
+                    </a:xfrm>
+                    <a:prstGeom prst="rect">
+                      <a:avLst/>
+                    </a:prstGeom>
+                  </pic:spPr>
+                </pic:pic>
+              </a:graphicData>
+            </a:graphic>
+          </wp:inline>
+        </w:drawing>
+      </w:r>
+    </w:p>
+    <w:p>
+      <w:pPr>
+        <w:rPr>
+          <w:rFonts w:hint="eastAsia"/>
+          <w:lang w:val="en-US" w:eastAsia="zh-CN"/>
+        </w:rPr>
+      </w:pPr>
+      <w:r>
+        <w:rPr>
+          <w:rFonts w:hint="eastAsia"/>
+          <w:lang w:val="en-US" w:eastAsia="zh-CN"/>
+        </w:rPr>
+        <w:t>现在你拿到了书，现在想借走阅读。其他图书馆没借过不太清楚，主图的话，你可以在东西两个出口找到下图所示的自助借书处。遵循图中所示流程即可借书。</w:t>
+      </w:r>
+    </w:p>
+    <w:p>
+      <w:pPr>
+        <w:rPr>
+          <w:rFonts w:hint="eastAsia"/>
+          <w:lang w:val="en-US" w:eastAsia="zh-CN"/>
+        </w:rPr>
+      </w:pPr>
+      <w:r>
+        <w:rPr>
+          <w:rFonts w:hint="default"/>
+          <w:lang w:val="en-US" w:eastAsia="zh-CN"/>
+        </w:rPr>
+        <w:drawing>
+          <wp:inline distT="0" distB="0" distL="114300" distR="114300">
+            <wp:extent cx="5273675" cy="2976880"/>
+            <wp:effectExtent l="0" t="0" r="3175" b="13970"/>
+            <wp:docPr id="18" name="图片 18" descr="图片2"/>
+            <wp:cNvGraphicFramePr>
+              <a:graphicFrameLocks xmlns:a="http://schemas.openxmlformats.org/drawingml/2006/main" noChangeAspect="1"/>
+            </wp:cNvGraphicFramePr>
+            <a:graphic xmlns:a="http://schemas.openxmlformats.org/drawingml/2006/main">
+              <a:graphicData uri="http://schemas.openxmlformats.org/drawingml/2006/picture">
+                <pic:pic xmlns:pic="http://schemas.openxmlformats.org/drawingml/2006/picture">
+                  <pic:nvPicPr>
+                    <pic:cNvPr id="18" name="图片 18" descr="图片2"/>
+                    <pic:cNvPicPr>
+                      <a:picLocks noChangeAspect="1"/>
+                    </pic:cNvPicPr>
+                  </pic:nvPicPr>
+                  <pic:blipFill>
+                    <a:blip r:embed="rId14"/>
+                    <a:stretch>
+                      <a:fillRect/>
+                    </a:stretch>
+                  </pic:blipFill>
+                  <pic:spPr>
+                    <a:xfrm>
+                      <a:off x="0" y="0"/>
+                      <a:ext cx="5273675" cy="2976880"/>
+                    </a:xfrm>
+                    <a:prstGeom prst="rect">
+                      <a:avLst/>
+                    </a:prstGeom>
+                  </pic:spPr>
+                </pic:pic>
+              </a:graphicData>
+            </a:graphic>
+          </wp:inline>
+        </w:drawing>
+      </w:r>
+    </w:p>
+    <w:p>
+      <w:pPr>
+        <w:rPr>
+          <w:rFonts w:hint="eastAsia"/>
+          <w:lang w:val="en-US" w:eastAsia="zh-CN"/>
+        </w:rPr>
+      </w:pPr>
+      <w:r>
+        <w:rPr>
+          <w:rFonts w:hint="eastAsia"/>
+          <w:lang w:val="en-US" w:eastAsia="zh-CN"/>
+        </w:rPr>
+        <w:t>Tip1:第一次借书的时候，可能系统无法识别。这是由于新卡没有激活。去旁边的服务台（welcome desk）让工作人员帮忙激活即可。</w:t>
+      </w:r>
+    </w:p>
+    <w:p>
+      <w:pPr>
+        <w:rPr>
+          <w:rFonts w:hint="default"/>
+          <w:lang w:val="en-US" w:eastAsia="zh-CN"/>
+        </w:rPr>
+      </w:pPr>
+      <w:r>
+        <w:rPr>
+          <w:rFonts w:hint="eastAsia"/>
+          <w:lang w:val="en-US" w:eastAsia="zh-CN"/>
+        </w:rPr>
+        <w:t>Tip2:有时有人会粗心大意，拿着没借的书就出检测门，后果是响起警报，旋转门停转禁止出入。这时工作人员会出来询问。不用太尴尬，这事时有发生，不是什么大事。解释一下是自己的问题，然后去里面把书借了就行。然后工作人员会恢复通行。不用登记，不会罚款，不会上黑名单。</w:t>
+      </w:r>
+    </w:p>
+    <w:p>
+      <w:pPr>
+        <w:rPr>
+          <w:rFonts w:hint="eastAsia"/>
+          <w:lang w:val="en-US" w:eastAsia="zh-CN"/>
+        </w:rPr>
+      </w:pPr>
+      <w:r>
+        <w:rPr>
+          <w:rFonts w:hint="eastAsia"/>
+          <w:lang w:val="en-US" w:eastAsia="zh-CN"/>
+        </w:rPr>
+        <w:t>Tip3:特别需要的书但都被借出，也可以网上预订。书到了之后会有邮件通知，到服务台去找工作人员取书。</w:t>
+      </w:r>
+    </w:p>
+    <w:p>
+      <w:pPr>
+        <w:rPr>
+          <w:rFonts w:hint="default" w:eastAsiaTheme="minorEastAsia"/>
+          <w:lang w:val="en-US" w:eastAsia="zh-CN"/>
+        </w:rPr>
+      </w:pPr>
+      <w:r>
+        <w:rPr>
+          <w:rFonts w:hint="eastAsia"/>
+          <w:lang w:val="en-US" w:eastAsia="zh-CN"/>
+        </w:rPr>
+        <w:t>Tip4:图书馆的书默认借一个月，到期前一周回发邮件通知。到期前十天可以网上或电话续借一个月，除特别情况最多可连续续借5次。逾期会有罚款。注意，罚款不是直接从校园卡扣除，而是自己去机器上缴纳。罚款的具体细节参见</w:t>
+      </w:r>
+      <w:r>
+        <w:rPr>
+          <w:rFonts w:hint="default"/>
+          <w:lang w:val="de-DE" w:eastAsia="zh-CN"/>
+        </w:rPr>
+        <w:t xml:space="preserve">Über uns </w:t>
+      </w:r>
+      <w:r>
+        <w:rPr>
+          <w:rFonts w:hint="eastAsia"/>
+          <w:lang w:val="en-US" w:eastAsia="zh-CN"/>
+        </w:rPr>
+        <w:t>-&gt;</w:t>
+      </w:r>
+      <w:r>
+        <w:rPr>
+          <w:rFonts w:hint="default"/>
+          <w:lang w:val="de-DE" w:eastAsia="zh-CN"/>
+        </w:rPr>
+        <w:t xml:space="preserve"> Rechtliches und Gebühren</w:t>
+      </w:r>
+      <w:r>
+        <w:rPr>
+          <w:rFonts w:hint="eastAsia"/>
+          <w:lang w:val="de-DE" w:eastAsia="zh-CN"/>
+        </w:rPr>
+        <w:t>（或直接</w:t>
+      </w:r>
+      <w:r>
+        <w:rPr>
+          <w:rFonts w:hint="eastAsia"/>
+          <w:lang w:val="de-DE" w:eastAsia="zh-CN"/>
+        </w:rPr>
         <w:fldChar w:fldCharType="begin"/>
       </w:r>
       <w:r>
         <w:rPr>
+          <w:rFonts w:hint="eastAsia"/>
+          <w:lang w:val="de-DE" w:eastAsia="zh-CN"/>
+        </w:rPr>
+        <w:instrText xml:space="preserve"> HYPERLINK "https://www.bibliothek.kit.edu/cms/rechtliches-gebuehren.php" </w:instrText>
+      </w:r>
+      <w:r>
+        <w:rPr>
+          <w:rFonts w:hint="eastAsia"/>
+          <w:lang w:val="de-DE" w:eastAsia="zh-CN"/>
+        </w:rPr>
+        <w:fldChar w:fldCharType="separate"/>
+      </w:r>
+      <w:r>
+        <w:rPr>
+          <w:rStyle w:val="5"/>
+          <w:rFonts w:hint="eastAsia"/>
+          <w:lang w:val="de-DE" w:eastAsia="zh-CN"/>
+        </w:rPr>
+        <w:t>https://www.bibliothek.kit.edu/cms/rechtliches-gebuehren.php</w:t>
+      </w:r>
+      <w:r>
+        <w:rPr>
+          <w:rFonts w:hint="eastAsia"/>
+          <w:lang w:val="de-DE" w:eastAsia="zh-CN"/>
+        </w:rPr>
+        <w:fldChar w:fldCharType="end"/>
+      </w:r>
+      <w:r>
+        <w:rPr>
+          <w:rFonts w:hint="eastAsia"/>
+          <w:lang w:val="de-DE" w:eastAsia="zh-CN"/>
+        </w:rPr>
+        <w:t>）。</w:t>
+      </w:r>
+    </w:p>
+    <w:p>
+      <w:r>
+        <w:drawing>
+          <wp:inline distT="0" distB="0" distL="114300" distR="114300">
+            <wp:extent cx="5272405" cy="1220470"/>
+            <wp:effectExtent l="0" t="0" r="4445" b="17780"/>
+            <wp:docPr id="20" name="图片 16"/>
+            <wp:cNvGraphicFramePr>
+              <a:graphicFrameLocks xmlns:a="http://schemas.openxmlformats.org/drawingml/2006/main" noChangeAspect="1"/>
+            </wp:cNvGraphicFramePr>
+            <a:graphic xmlns:a="http://schemas.openxmlformats.org/drawingml/2006/main">
+              <a:graphicData uri="http://schemas.openxmlformats.org/drawingml/2006/picture">
+                <pic:pic xmlns:pic="http://schemas.openxmlformats.org/drawingml/2006/picture">
+                  <pic:nvPicPr>
+                    <pic:cNvPr id="20" name="图片 16"/>
+                    <pic:cNvPicPr>
+                      <a:picLocks noChangeAspect="1"/>
+                    </pic:cNvPicPr>
+                  </pic:nvPicPr>
+                  <pic:blipFill>
+                    <a:blip r:embed="rId15"/>
+                    <a:stretch>
+                      <a:fillRect/>
+                    </a:stretch>
+                  </pic:blipFill>
+                  <pic:spPr>
+                    <a:xfrm>
+                      <a:off x="0" y="0"/>
+                      <a:ext cx="5272405" cy="1220470"/>
+                    </a:xfrm>
+                    <a:prstGeom prst="rect">
+                      <a:avLst/>
+                    </a:prstGeom>
+                    <a:noFill/>
+                    <a:ln>
+                      <a:noFill/>
+                    </a:ln>
+                  </pic:spPr>
+                </pic:pic>
+              </a:graphicData>
+            </a:graphic>
+          </wp:inline>
+        </w:drawing>
+      </w:r>
+    </w:p>
+    <w:p>
+      <w:pPr>
+        <w:rPr>
           <w:rFonts w:hint="default"/>
           <w:lang w:val="en-US" w:eastAsia="zh-CN"/>
         </w:rPr>
-        <w:instrText xml:space="preserve"> HYPERLINK "https://www.bibliothek.kit.edu/cms/standorte.php" </w:instrText>
-      </w:r>
-      <w:r>
+      </w:pPr>
+      <w:r>
+        <w:drawing>
+          <wp:inline distT="0" distB="0" distL="114300" distR="114300">
+            <wp:extent cx="5267325" cy="4037965"/>
+            <wp:effectExtent l="0" t="0" r="9525" b="635"/>
+            <wp:docPr id="22" name="图片 18"/>
+            <wp:cNvGraphicFramePr>
+              <a:graphicFrameLocks xmlns:a="http://schemas.openxmlformats.org/drawingml/2006/main" noChangeAspect="1"/>
+            </wp:cNvGraphicFramePr>
+            <a:graphic xmlns:a="http://schemas.openxmlformats.org/drawingml/2006/main">
+              <a:graphicData uri="http://schemas.openxmlformats.org/drawingml/2006/picture">
+                <pic:pic xmlns:pic="http://schemas.openxmlformats.org/drawingml/2006/picture">
+                  <pic:nvPicPr>
+                    <pic:cNvPr id="22" name="图片 18"/>
+                    <pic:cNvPicPr>
+                      <a:picLocks noChangeAspect="1"/>
+                    </pic:cNvPicPr>
+                  </pic:nvPicPr>
+                  <pic:blipFill>
+                    <a:blip r:embed="rId16"/>
+                    <a:stretch>
+                      <a:fillRect/>
+                    </a:stretch>
+                  </pic:blipFill>
+                  <pic:spPr>
+                    <a:xfrm>
+                      <a:off x="0" y="0"/>
+                      <a:ext cx="5267325" cy="4037965"/>
+                    </a:xfrm>
+                    <a:prstGeom prst="rect">
+                      <a:avLst/>
+                    </a:prstGeom>
+                    <a:noFill/>
+                    <a:ln>
+                      <a:noFill/>
+                    </a:ln>
+                  </pic:spPr>
+                </pic:pic>
+              </a:graphicData>
+            </a:graphic>
+          </wp:inline>
+        </w:drawing>
+      </w:r>
+    </w:p>
+    <w:p>
+      <w:pPr>
+        <w:outlineLvl w:val="1"/>
+        <w:rPr>
+          <w:rFonts w:hint="eastAsia"/>
+          <w:lang w:val="en-US" w:eastAsia="zh-CN"/>
+        </w:rPr>
+      </w:pPr>
+      <w:bookmarkStart w:id="2" w:name="_Toc21280"/>
+      <w:r>
+        <w:rPr>
+          <w:rFonts w:hint="eastAsia"/>
+          <w:lang w:val="en-US" w:eastAsia="zh-CN"/>
+        </w:rPr>
+        <w:t>期刊论文数据库</w:t>
+      </w:r>
+      <w:bookmarkEnd w:id="2"/>
+    </w:p>
+    <w:p>
+      <w:pPr>
+        <w:rPr>
+          <w:rFonts w:hint="eastAsia"/>
+          <w:lang w:val="en-US" w:eastAsia="zh-CN"/>
+        </w:rPr>
+      </w:pPr>
+      <w:r>
+        <w:rPr>
+          <w:rFonts w:hint="eastAsia"/>
+          <w:lang w:val="en-US" w:eastAsia="zh-CN"/>
+        </w:rPr>
+        <w:t>在国内的时候，一般都是图书馆提供知网和超星数据库供学生检索下载学术文章，但是KIT图书馆似乎没有类似的功能。虽然有KIT Catalog-plus可以搜索一些论文，但总体上库存有限。更多的时候，需要到google scholar上检索。</w:t>
+      </w:r>
+    </w:p>
+    <w:p>
+      <w:pPr>
+        <w:rPr>
+          <w:rFonts w:hint="eastAsia"/>
+          <w:lang w:val="en-US" w:eastAsia="zh-CN"/>
+        </w:rPr>
+      </w:pPr>
+      <w:r>
+        <w:rPr>
+          <w:rFonts w:hint="eastAsia"/>
+          <w:lang w:eastAsia="zh-CN"/>
+        </w:rPr>
+        <w:t>打开</w:t>
+      </w:r>
+      <w:r>
+        <w:rPr>
+          <w:rFonts w:hint="eastAsia"/>
+          <w:lang w:val="en-US" w:eastAsia="zh-CN"/>
+        </w:rPr>
+        <w:t>google scholar，搜索关键字。出现的文献，一部分可以直接下载，其他的大多不行。典型的如IEEE（</w:t>
+      </w:r>
+      <w:r>
+        <w:rPr>
+          <w:rFonts w:ascii="Arial" w:hAnsi="Arial" w:eastAsia="宋体" w:cs="Arial"/>
+          <w:b w:val="0"/>
+          <w:i w:val="0"/>
+          <w:caps w:val="0"/>
+          <w:color w:val="333333"/>
+          <w:spacing w:val="0"/>
+          <w:sz w:val="19"/>
+          <w:szCs w:val="19"/>
+          <w:shd w:val="clear" w:fill="FFFFFF"/>
+        </w:rPr>
+        <w:t>电气和电子工程师协会</w:t>
+      </w:r>
+      <w:r>
+        <w:rPr>
+          <w:rFonts w:hint="eastAsia"/>
+          <w:lang w:val="en-US" w:eastAsia="zh-CN"/>
+        </w:rPr>
+        <w:t>）旗下的论文都不是免费的。由于IEEE太过出名，工科如机械电气计算机通信很多论文都是被其收录。因为学术界存在“一稿不二投”的传统，一旦此文章被IEEE录用，你绝对无法在其他期刊找到这篇文章。就算在网上找到了其他下载途径，也是非法链接。</w:t>
+      </w:r>
+    </w:p>
+    <w:p>
+      <w:pPr>
         <w:rPr>
           <w:rFonts w:hint="default"/>
           <w:lang w:val="en-US" w:eastAsia="zh-CN"/>
         </w:rPr>
-        <w:fldChar w:fldCharType="separate"/>
-      </w:r>
-      <w:r>
-        <w:rPr>
-          <w:rStyle w:val="4"/>
+      </w:pPr>
+      <w:r>
+        <w:rPr>
+          <w:rFonts w:hint="eastAsia"/>
+          <w:lang w:val="en-US" w:eastAsia="zh-CN"/>
+        </w:rPr>
+        <w:t>幸运的是，作为科研机构，学校已经为此向各期刊支付了年费。作为KIT的学生，我们得以免费下载这些付费内容。简单来说，内网直接下载，外网连VPN下载。</w:t>
+      </w:r>
+    </w:p>
+    <w:p>
+      <w:pPr>
+        <w:rPr>
+          <w:rFonts w:hint="eastAsia"/>
+          <w:lang w:val="en-US" w:eastAsia="zh-CN"/>
+        </w:rPr>
+      </w:pPr>
+      <w:r>
+        <w:rPr>
+          <w:rFonts w:hint="eastAsia"/>
+          <w:lang w:val="en-US" w:eastAsia="zh-CN"/>
+        </w:rPr>
+        <w:t>这里举一个例子。</w:t>
+      </w:r>
+    </w:p>
+    <w:p>
+      <w:pPr>
+        <w:rPr>
           <w:rFonts w:hint="default"/>
           <w:lang w:val="en-US" w:eastAsia="zh-CN"/>
         </w:rPr>
-        <w:t>https://www.bibliothek.kit.edu/cms/standorte.php</w:t>
-      </w:r>
-      <w:r>
+      </w:pPr>
+      <w:r>
+        <w:rPr>
+          <w:rFonts w:hint="eastAsia"/>
+          <w:lang w:val="en-US" w:eastAsia="zh-CN"/>
+        </w:rPr>
+        <w:t>搜索关键字，选择想看的文献。这里选择第一篇。</w:t>
+      </w:r>
+    </w:p>
+    <w:p>
+      <w:r>
+        <w:drawing>
+          <wp:inline distT="0" distB="0" distL="114300" distR="114300">
+            <wp:extent cx="5271135" cy="1821180"/>
+            <wp:effectExtent l="0" t="0" r="5715" b="7620"/>
+            <wp:docPr id="13" name="图片 10"/>
+            <wp:cNvGraphicFramePr>
+              <a:graphicFrameLocks xmlns:a="http://schemas.openxmlformats.org/drawingml/2006/main" noChangeAspect="1"/>
+            </wp:cNvGraphicFramePr>
+            <a:graphic xmlns:a="http://schemas.openxmlformats.org/drawingml/2006/main">
+              <a:graphicData uri="http://schemas.openxmlformats.org/drawingml/2006/picture">
+                <pic:pic xmlns:pic="http://schemas.openxmlformats.org/drawingml/2006/picture">
+                  <pic:nvPicPr>
+                    <pic:cNvPr id="13" name="图片 10"/>
+                    <pic:cNvPicPr>
+                      <a:picLocks noChangeAspect="1"/>
+                    </pic:cNvPicPr>
+                  </pic:nvPicPr>
+                  <pic:blipFill>
+                    <a:blip r:embed="rId17"/>
+                    <a:stretch>
+                      <a:fillRect/>
+                    </a:stretch>
+                  </pic:blipFill>
+                  <pic:spPr>
+                    <a:xfrm>
+                      <a:off x="0" y="0"/>
+                      <a:ext cx="5271135" cy="1821180"/>
+                    </a:xfrm>
+                    <a:prstGeom prst="rect">
+                      <a:avLst/>
+                    </a:prstGeom>
+                    <a:noFill/>
+                    <a:ln>
+                      <a:noFill/>
+                    </a:ln>
+                  </pic:spPr>
+                </pic:pic>
+              </a:graphicData>
+            </a:graphic>
+          </wp:inline>
+        </w:drawing>
+      </w:r>
+    </w:p>
+    <w:p>
+      <w:pPr>
+        <w:rPr>
+          <w:rFonts w:hint="default" w:eastAsiaTheme="minorEastAsia"/>
+          <w:lang w:val="en-US" w:eastAsia="zh-CN"/>
+        </w:rPr>
+      </w:pPr>
+      <w:r>
+        <w:rPr>
+          <w:rFonts w:hint="eastAsia"/>
+          <w:lang w:eastAsia="zh-CN"/>
+        </w:rPr>
+        <w:t>这是一篇</w:t>
+      </w:r>
+      <w:r>
+        <w:rPr>
+          <w:rFonts w:hint="eastAsia"/>
+          <w:lang w:val="en-US" w:eastAsia="zh-CN"/>
+        </w:rPr>
+        <w:t>IEEE文章。先试着点击下载。</w:t>
+      </w:r>
+    </w:p>
+    <w:p>
+      <w:r>
+        <w:drawing>
+          <wp:inline distT="0" distB="0" distL="114300" distR="114300">
+            <wp:extent cx="5266690" cy="2216785"/>
+            <wp:effectExtent l="0" t="0" r="10160" b="12065"/>
+            <wp:docPr id="16" name="图片 13"/>
+            <wp:cNvGraphicFramePr>
+              <a:graphicFrameLocks xmlns:a="http://schemas.openxmlformats.org/drawingml/2006/main" noChangeAspect="1"/>
+            </wp:cNvGraphicFramePr>
+            <a:graphic xmlns:a="http://schemas.openxmlformats.org/drawingml/2006/main">
+              <a:graphicData uri="http://schemas.openxmlformats.org/drawingml/2006/picture">
+                <pic:pic xmlns:pic="http://schemas.openxmlformats.org/drawingml/2006/picture">
+                  <pic:nvPicPr>
+                    <pic:cNvPr id="16" name="图片 13"/>
+                    <pic:cNvPicPr>
+                      <a:picLocks noChangeAspect="1"/>
+                    </pic:cNvPicPr>
+                  </pic:nvPicPr>
+                  <pic:blipFill>
+                    <a:blip r:embed="rId18"/>
+                    <a:stretch>
+                      <a:fillRect/>
+                    </a:stretch>
+                  </pic:blipFill>
+                  <pic:spPr>
+                    <a:xfrm>
+                      <a:off x="0" y="0"/>
+                      <a:ext cx="5266690" cy="2216785"/>
+                    </a:xfrm>
+                    <a:prstGeom prst="rect">
+                      <a:avLst/>
+                    </a:prstGeom>
+                    <a:noFill/>
+                    <a:ln>
+                      <a:noFill/>
+                    </a:ln>
+                  </pic:spPr>
+                </pic:pic>
+              </a:graphicData>
+            </a:graphic>
+          </wp:inline>
+        </w:drawing>
+      </w:r>
+    </w:p>
+    <w:p>
+      <w:pPr>
+        <w:rPr>
+          <w:rFonts w:hint="default" w:eastAsiaTheme="minorEastAsia"/>
+          <w:lang w:val="en-US" w:eastAsia="zh-CN"/>
+        </w:rPr>
+      </w:pPr>
+      <w:r>
+        <w:rPr>
+          <w:rFonts w:hint="eastAsia"/>
+          <w:lang w:eastAsia="zh-CN"/>
+        </w:rPr>
+        <w:t>弹出一个对话框，让你登录。这里压根就没有注册选项（</w:t>
+      </w:r>
+      <w:r>
+        <w:rPr>
+          <w:rFonts w:hint="eastAsia"/>
+          <w:lang w:val="en-US" w:eastAsia="zh-CN"/>
+        </w:rPr>
+        <w:t>sign up</w:t>
+      </w:r>
+      <w:r>
+        <w:rPr>
+          <w:rFonts w:hint="eastAsia"/>
+          <w:lang w:eastAsia="zh-CN"/>
+        </w:rPr>
+        <w:t>）。因为普通用户不能注册，这个账号和密码是研究所才能申请的。如果你不是学生的话，可以选择购买。单单这篇文章价值</w:t>
+      </w:r>
+      <w:r>
+        <w:rPr>
+          <w:rFonts w:hint="eastAsia"/>
+          <w:lang w:val="en-US" w:eastAsia="zh-CN"/>
+        </w:rPr>
+        <w:t>33美元（吐槽一句，这算是一种知识垄断吧？）。</w:t>
+      </w:r>
+    </w:p>
+    <w:p>
+      <w:r>
+        <w:drawing>
+          <wp:inline distT="0" distB="0" distL="114300" distR="114300">
+            <wp:extent cx="5273675" cy="2244725"/>
+            <wp:effectExtent l="0" t="0" r="3175" b="3175"/>
+            <wp:docPr id="15" name="图片 12"/>
+            <wp:cNvGraphicFramePr>
+              <a:graphicFrameLocks xmlns:a="http://schemas.openxmlformats.org/drawingml/2006/main" noChangeAspect="1"/>
+            </wp:cNvGraphicFramePr>
+            <a:graphic xmlns:a="http://schemas.openxmlformats.org/drawingml/2006/main">
+              <a:graphicData uri="http://schemas.openxmlformats.org/drawingml/2006/picture">
+                <pic:pic xmlns:pic="http://schemas.openxmlformats.org/drawingml/2006/picture">
+                  <pic:nvPicPr>
+                    <pic:cNvPr id="15" name="图片 12"/>
+                    <pic:cNvPicPr>
+                      <a:picLocks noChangeAspect="1"/>
+                    </pic:cNvPicPr>
+                  </pic:nvPicPr>
+                  <pic:blipFill>
+                    <a:blip r:embed="rId19"/>
+                    <a:stretch>
+                      <a:fillRect/>
+                    </a:stretch>
+                  </pic:blipFill>
+                  <pic:spPr>
+                    <a:xfrm>
+                      <a:off x="0" y="0"/>
+                      <a:ext cx="5273675" cy="2244725"/>
+                    </a:xfrm>
+                    <a:prstGeom prst="rect">
+                      <a:avLst/>
+                    </a:prstGeom>
+                    <a:noFill/>
+                    <a:ln>
+                      <a:noFill/>
+                    </a:ln>
+                  </pic:spPr>
+                </pic:pic>
+              </a:graphicData>
+            </a:graphic>
+          </wp:inline>
+        </w:drawing>
+      </w:r>
+    </w:p>
+    <w:p>
+      <w:r>
+        <w:drawing>
+          <wp:inline distT="0" distB="0" distL="114300" distR="114300">
+            <wp:extent cx="5268595" cy="1635125"/>
+            <wp:effectExtent l="0" t="0" r="8255" b="3175"/>
+            <wp:docPr id="17" name="图片 14"/>
+            <wp:cNvGraphicFramePr>
+              <a:graphicFrameLocks xmlns:a="http://schemas.openxmlformats.org/drawingml/2006/main" noChangeAspect="1"/>
+            </wp:cNvGraphicFramePr>
+            <a:graphic xmlns:a="http://schemas.openxmlformats.org/drawingml/2006/main">
+              <a:graphicData uri="http://schemas.openxmlformats.org/drawingml/2006/picture">
+                <pic:pic xmlns:pic="http://schemas.openxmlformats.org/drawingml/2006/picture">
+                  <pic:nvPicPr>
+                    <pic:cNvPr id="17" name="图片 14"/>
+                    <pic:cNvPicPr>
+                      <a:picLocks noChangeAspect="1"/>
+                    </pic:cNvPicPr>
+                  </pic:nvPicPr>
+                  <pic:blipFill>
+                    <a:blip r:embed="rId20"/>
+                    <a:stretch>
+                      <a:fillRect/>
+                    </a:stretch>
+                  </pic:blipFill>
+                  <pic:spPr>
+                    <a:xfrm>
+                      <a:off x="0" y="0"/>
+                      <a:ext cx="5268595" cy="1635125"/>
+                    </a:xfrm>
+                    <a:prstGeom prst="rect">
+                      <a:avLst/>
+                    </a:prstGeom>
+                    <a:noFill/>
+                    <a:ln>
+                      <a:noFill/>
+                    </a:ln>
+                  </pic:spPr>
+                </pic:pic>
+              </a:graphicData>
+            </a:graphic>
+          </wp:inline>
+        </w:drawing>
+      </w:r>
+    </w:p>
+    <w:p>
+      <w:pPr>
+        <w:rPr>
+          <w:rFonts w:hint="default" w:eastAsiaTheme="minorEastAsia"/>
+          <w:lang w:val="en-US" w:eastAsia="zh-CN"/>
+        </w:rPr>
+      </w:pPr>
+      <w:r>
+        <w:rPr>
+          <w:rFonts w:hint="eastAsia"/>
+          <w:lang w:eastAsia="zh-CN"/>
+        </w:rPr>
+        <w:t>如果你是在学校连</w:t>
+      </w:r>
+      <w:r>
+        <w:rPr>
+          <w:rFonts w:hint="eastAsia"/>
+          <w:lang w:val="en-US" w:eastAsia="zh-CN"/>
+        </w:rPr>
+        <w:t>KIT内网，会发现没有以上问题，直接就可以下载。但是我现在在外面，想下载这篇文章，需要先连接VPN，然后刷新页面。这时候发现红框内变了。图书馆为我们提供了下载权限。现在可以下载PDF文件了。</w:t>
+      </w:r>
+    </w:p>
+    <w:p>
+      <w:pPr>
         <w:rPr>
           <w:rFonts w:hint="default"/>
           <w:lang w:val="en-US" w:eastAsia="zh-CN"/>
         </w:rPr>
-        <w:fldChar w:fldCharType="end"/>
-      </w:r>
+      </w:pPr>
+      <w:r>
+        <w:drawing>
+          <wp:inline distT="0" distB="0" distL="114300" distR="114300">
+            <wp:extent cx="5271770" cy="2237105"/>
+            <wp:effectExtent l="0" t="0" r="5080" b="10795"/>
+            <wp:docPr id="12" name="图片 9"/>
+            <wp:cNvGraphicFramePr>
+              <a:graphicFrameLocks xmlns:a="http://schemas.openxmlformats.org/drawingml/2006/main" noChangeAspect="1"/>
+            </wp:cNvGraphicFramePr>
+            <a:graphic xmlns:a="http://schemas.openxmlformats.org/drawingml/2006/main">
+              <a:graphicData uri="http://schemas.openxmlformats.org/drawingml/2006/picture">
+                <pic:pic xmlns:pic="http://schemas.openxmlformats.org/drawingml/2006/picture">
+                  <pic:nvPicPr>
+                    <pic:cNvPr id="12" name="图片 9"/>
+                    <pic:cNvPicPr>
+                      <a:picLocks noChangeAspect="1"/>
+                    </pic:cNvPicPr>
+                  </pic:nvPicPr>
+                  <pic:blipFill>
+                    <a:blip r:embed="rId21"/>
+                    <a:stretch>
+                      <a:fillRect/>
+                    </a:stretch>
+                  </pic:blipFill>
+                  <pic:spPr>
+                    <a:xfrm>
+                      <a:off x="0" y="0"/>
+                      <a:ext cx="5271770" cy="2237105"/>
+                    </a:xfrm>
+                    <a:prstGeom prst="rect">
+                      <a:avLst/>
+                    </a:prstGeom>
+                    <a:noFill/>
+                    <a:ln>
+                      <a:noFill/>
+                    </a:ln>
+                  </pic:spPr>
+                </pic:pic>
+              </a:graphicData>
+            </a:graphic>
+          </wp:inline>
+        </w:drawing>
+      </w:r>
+    </w:p>
+    <w:p>
+      <w:pPr>
+        <w:outlineLvl w:val="1"/>
+        <w:rPr>
+          <w:rFonts w:hint="eastAsia"/>
+          <w:lang w:val="en-US" w:eastAsia="zh-CN"/>
+        </w:rPr>
+      </w:pPr>
+      <w:bookmarkStart w:id="3" w:name="_Toc27947"/>
+      <w:r>
+        <w:rPr>
+          <w:rFonts w:hint="eastAsia"/>
+          <w:lang w:val="en-US" w:eastAsia="zh-CN"/>
+        </w:rPr>
+        <w:t>自习</w:t>
+      </w:r>
+      <w:bookmarkEnd w:id="3"/>
+    </w:p>
+    <w:p>
+      <w:pPr>
+        <w:rPr>
+          <w:rFonts w:hint="eastAsia"/>
+          <w:lang w:val="en-US" w:eastAsia="zh-CN"/>
+        </w:rPr>
+      </w:pPr>
+      <w:r>
+        <w:rPr>
+          <w:rFonts w:hint="eastAsia"/>
+          <w:lang w:val="en-US" w:eastAsia="zh-CN"/>
+        </w:rPr>
+        <w:t>就个人经验而言，我常去的是主图和化学图书馆，偶尔去数学图书馆。其他图书馆没去过，不做评价。</w:t>
+      </w:r>
+    </w:p>
+    <w:p>
+      <w:pPr>
+        <w:rPr>
+          <w:rFonts w:hint="eastAsia"/>
+          <w:lang w:val="en-US" w:eastAsia="zh-CN"/>
+        </w:rPr>
+      </w:pPr>
+      <w:r>
+        <w:rPr>
+          <w:rFonts w:hint="eastAsia"/>
+          <w:lang w:val="en-US" w:eastAsia="zh-CN"/>
+        </w:rPr>
+        <w:t>通常情况下，主图书馆比较受欢迎，因为离食堂近，座位多，有充电口，离车站也比较近。而且和其他其他专业图书馆不同，老馆不需要存包。</w:t>
+      </w:r>
+    </w:p>
+    <w:p>
+      <w:pPr>
+        <w:rPr>
+          <w:rFonts w:hint="eastAsia"/>
+          <w:lang w:val="en-US" w:eastAsia="zh-CN"/>
+        </w:rPr>
+      </w:pPr>
+      <w:r>
+        <w:rPr>
+          <w:rFonts w:hint="eastAsia"/>
+          <w:lang w:val="en-US" w:eastAsia="zh-CN"/>
+        </w:rPr>
+        <w:t>主图分新馆和老馆。从外面看，高的那个是老馆，矮的那个是新馆。两者建造时间不同，但是内部连通。</w:t>
+      </w:r>
+    </w:p>
+    <w:p>
+      <w:pPr>
+        <w:rPr>
+          <w:rFonts w:hint="eastAsia"/>
+          <w:lang w:val="en-US" w:eastAsia="zh-CN"/>
+        </w:rPr>
+      </w:pPr>
+      <w:r>
+        <w:rPr>
+          <w:rFonts w:hint="eastAsia"/>
+          <w:lang w:val="en-US" w:eastAsia="zh-CN"/>
+        </w:rPr>
+        <w:t>个人经验，老馆更受欢迎，体现在老馆都是比新馆提前坐满。一方面，老馆有空调，夏天会比较凉快。不是家用空调，而是中央空调，在南北墙壁的最上面，仔细观察可以看到上面的吹风口。再者，老馆有厕所，新馆没有。新馆要是上厕所的话，要么去老馆，要么去负一楼。</w:t>
+      </w:r>
+    </w:p>
+    <w:p>
+      <w:pPr>
+        <w:rPr>
+          <w:rFonts w:hint="eastAsia"/>
+          <w:lang w:val="en-US" w:eastAsia="zh-CN"/>
+        </w:rPr>
+      </w:pPr>
+      <w:r>
+        <w:rPr>
+          <w:rFonts w:hint="eastAsia"/>
+          <w:lang w:val="en-US" w:eastAsia="zh-CN"/>
+        </w:rPr>
+        <w:t>老馆的缺点在于有个半层，从旋转楼梯上去也是自习室。下面因为这个半层显得比较压抑。上面半层采用钢制悬臂梁结构，个人感觉强度不够，体现在坐在边缘位置有时会感到抖动。尤其是周围有人抖腿，颤动格外明显。我经常会担心掉下去把下面人压死。再者，老馆由于方位的问题，采光问题很大，时常呈现冰火两重天的效果：早上东侧阳光太强，不得不关上百叶窗，但是关上又太暗，以至于大家不得不大白天开灯自习；下午太阳移到西侧，东侧背光，下午四点就得开灯。西侧亦然。新馆在采光上就要好很多，而且面积大，层高也非常可观，令人感觉心胸开阔。</w:t>
+      </w:r>
+    </w:p>
+    <w:p>
+      <w:pPr>
+        <w:rPr>
+          <w:rFonts w:hint="eastAsia"/>
+          <w:lang w:val="en-US" w:eastAsia="zh-CN"/>
+        </w:rPr>
+      </w:pPr>
+      <w:r>
+        <w:rPr>
+          <w:rFonts w:hint="eastAsia"/>
+          <w:lang w:val="en-US" w:eastAsia="zh-CN"/>
+        </w:rPr>
+        <w:t>考试月（一般指期末前一个月及整个假期）尤其是考试月初期（一二月七八月）主图由于太受欢迎，需要大概七点左右到才能抢到座位，要抢心仪的位置更需要六点四五十左右。不需要太早，个人经验是大多数人爆发式集中在七点附近到。不考试的时候十一点到下午三点是高峰期，基本可以坐满，不甘心的也可以去新馆3.0G试试运气。</w:t>
+      </w:r>
+    </w:p>
+    <w:p>
+      <w:pPr>
+        <w:rPr>
+          <w:rFonts w:hint="default"/>
+          <w:lang w:val="en-US" w:eastAsia="zh-CN"/>
+        </w:rPr>
+      </w:pPr>
+      <w:r>
+        <w:rPr>
+          <w:rFonts w:hint="eastAsia"/>
+          <w:lang w:val="en-US" w:eastAsia="zh-CN"/>
+        </w:rPr>
+        <w:t>由于怕地毯被弄脏，不允许带敞口的饮料，带盖子的没问题。不能吃（有气味的）食物，但吃一点巧克力糖果香蕉什么的没问题。整个图书馆禁烟，吸烟会触发消防警报。负一层可以存包，但是必须24小时内取走，否则会有罚款。负一层有小桌子可以吃东西，旁边还有自助售货机，卖零食和饮料。每年主图都会有几次消防演习，不定期举行。听到警报声，无论是否发现火情，拿好贵重物品迅速从楼梯撤到楼外（不要等电梯！！！），等待警报结束工作人员示意可以进入（冬天记得带上外套，因为可能要在外面等上十几分钟）。</w:t>
+      </w:r>
+    </w:p>
+    <w:p>
+      <w:pPr>
+        <w:rPr>
+          <w:rFonts w:hint="eastAsia"/>
+          <w:lang w:val="en-US" w:eastAsia="zh-CN"/>
+        </w:rPr>
+      </w:pPr>
+      <w:r>
+        <w:rPr>
+          <w:rFonts w:hint="eastAsia"/>
+          <w:lang w:val="en-US" w:eastAsia="zh-CN"/>
+        </w:rPr>
+        <w:t>化学图书馆的自习室在底层。也分上下两层。这里的位置不是每一个都有插座，只有靠墙的才有。需要在门口存包，把东西放到篮子里提进去。早上九点开门到晚上七点，考试月主图没座可以来这里试试。最好八点到八点半之前就来门口排队，不然抢不到座。</w:t>
+      </w:r>
+    </w:p>
+    <w:p>
+      <w:r>
+        <w:drawing>
+          <wp:inline distT="0" distB="0" distL="114300" distR="114300">
+            <wp:extent cx="4054475" cy="2328545"/>
+            <wp:effectExtent l="0" t="0" r="3175" b="14605"/>
+            <wp:docPr id="28" name="图片 23"/>
+            <wp:cNvGraphicFramePr>
+              <a:graphicFrameLocks xmlns:a="http://schemas.openxmlformats.org/drawingml/2006/main" noChangeAspect="1"/>
+            </wp:cNvGraphicFramePr>
+            <a:graphic xmlns:a="http://schemas.openxmlformats.org/drawingml/2006/main">
+              <a:graphicData uri="http://schemas.openxmlformats.org/drawingml/2006/picture">
+                <pic:pic xmlns:pic="http://schemas.openxmlformats.org/drawingml/2006/picture">
+                  <pic:nvPicPr>
+                    <pic:cNvPr id="28" name="图片 23"/>
+                    <pic:cNvPicPr>
+                      <a:picLocks noChangeAspect="1"/>
+                    </pic:cNvPicPr>
+                  </pic:nvPicPr>
+                  <pic:blipFill>
+                    <a:blip r:embed="rId22"/>
+                    <a:stretch>
+                      <a:fillRect/>
+                    </a:stretch>
+                  </pic:blipFill>
+                  <pic:spPr>
+                    <a:xfrm>
+                      <a:off x="0" y="0"/>
+                      <a:ext cx="4054475" cy="2328545"/>
+                    </a:xfrm>
+                    <a:prstGeom prst="rect">
+                      <a:avLst/>
+                    </a:prstGeom>
+                    <a:noFill/>
+                    <a:ln>
+                      <a:noFill/>
+                    </a:ln>
+                  </pic:spPr>
+                </pic:pic>
+              </a:graphicData>
+            </a:graphic>
+          </wp:inline>
+        </w:drawing>
+      </w:r>
+    </w:p>
+    <w:p>
+      <w:pPr>
+        <w:rPr>
+          <w:rFonts w:hint="eastAsia"/>
+          <w:lang w:val="en-US" w:eastAsia="zh-CN"/>
+        </w:rPr>
+      </w:pPr>
+      <w:r>
+        <w:rPr>
+          <w:rFonts w:hint="eastAsia"/>
+          <w:lang w:eastAsia="zh-CN"/>
+        </w:rPr>
+        <w:t>数学图书馆去得最少，因为在</w:t>
+      </w:r>
+      <w:r>
+        <w:rPr>
+          <w:rFonts w:hint="eastAsia"/>
+          <w:lang w:val="en-US" w:eastAsia="zh-CN"/>
+        </w:rPr>
+        <w:t>SCC附近比较偏僻，</w:t>
+      </w:r>
+      <w:r>
+        <w:rPr>
+          <w:rFonts w:hint="eastAsia"/>
+          <w:lang w:eastAsia="zh-CN"/>
+        </w:rPr>
+        <w:t>但不得不说他们的楼真是漂亮。数学图书馆的一大特色是收书比较积极。工作人员隔一段时间就会出来看看，由于位置不多，他们会认真检查每个空座的</w:t>
+      </w:r>
+      <w:r>
+        <w:rPr>
+          <w:rFonts w:hint="eastAsia"/>
+          <w:lang w:val="en-US" w:eastAsia="zh-CN"/>
+        </w:rPr>
+        <w:t>Pausescheibe。不同于主图一个小时的占座时间，他们规定午餐时间一个小时，其余时间半个小时。一旦发现超时，立马收走东西把桌子空出来。这样的好处是座位利用率较高，经常会有位置空出来。</w:t>
+      </w:r>
+    </w:p>
+    <w:p>
+      <w:r>
+        <w:drawing>
+          <wp:inline distT="0" distB="0" distL="114300" distR="114300">
+            <wp:extent cx="4100195" cy="2468245"/>
+            <wp:effectExtent l="0" t="0" r="14605" b="8255"/>
+            <wp:docPr id="25" name="图片 21"/>
+            <wp:cNvGraphicFramePr>
+              <a:graphicFrameLocks xmlns:a="http://schemas.openxmlformats.org/drawingml/2006/main" noChangeAspect="1"/>
+            </wp:cNvGraphicFramePr>
+            <a:graphic xmlns:a="http://schemas.openxmlformats.org/drawingml/2006/main">
+              <a:graphicData uri="http://schemas.openxmlformats.org/drawingml/2006/picture">
+                <pic:pic xmlns:pic="http://schemas.openxmlformats.org/drawingml/2006/picture">
+                  <pic:nvPicPr>
+                    <pic:cNvPr id="25" name="图片 21"/>
+                    <pic:cNvPicPr>
+                      <a:picLocks noChangeAspect="1"/>
+                    </pic:cNvPicPr>
+                  </pic:nvPicPr>
+                  <pic:blipFill>
+                    <a:blip r:embed="rId23"/>
+                    <a:stretch>
+                      <a:fillRect/>
+                    </a:stretch>
+                  </pic:blipFill>
+                  <pic:spPr>
+                    <a:xfrm>
+                      <a:off x="0" y="0"/>
+                      <a:ext cx="4100195" cy="2468245"/>
+                    </a:xfrm>
+                    <a:prstGeom prst="rect">
+                      <a:avLst/>
+                    </a:prstGeom>
+                    <a:noFill/>
+                    <a:ln>
+                      <a:noFill/>
+                    </a:ln>
+                  </pic:spPr>
+                </pic:pic>
+              </a:graphicData>
+            </a:graphic>
+          </wp:inline>
+        </w:drawing>
+      </w:r>
+    </w:p>
+    <w:p>
+      <w:pPr>
+        <w:rPr>
+          <w:rFonts w:hint="default"/>
+          <w:lang w:val="en-US" w:eastAsia="zh-CN"/>
+        </w:rPr>
+      </w:pPr>
+      <w:r>
+        <w:rPr>
+          <w:rFonts w:hint="eastAsia"/>
+          <w:lang w:val="en-US" w:eastAsia="zh-CN"/>
+        </w:rPr>
+        <w:t>SCC负一楼也有一个小自习室，因为可以讨论所以比较吵。但是考试月也会有位子。我也见到有人在机房复习。</w:t>
+      </w:r>
+      <w:bookmarkStart w:id="4" w:name="_GoBack"/>
+      <w:bookmarkEnd w:id="4"/>
     </w:p>
     <w:sectPr>
       <w:pgSz w:w="11906" w:h="16838"/>
@@ -218,7 +2044,7 @@
   <w:docDefaults>
     <w:rPrDefault>
       <w:rPr>
-        <w:rFonts w:asciiTheme="minorHAnsi" w:hAnsiTheme="minorHAnsi" w:eastAsiaTheme="minorEastAsia" w:cstheme="minorBidi"/>
+        <w:rFonts w:ascii="Times New Roman" w:hAnsi="Times New Roman" w:eastAsia="宋体" w:cs="Times New Roman"/>
       </w:rPr>
     </w:rPrDefault>
   </w:docDefaults>
@@ -308,7 +2134,7 @@
     <w:lsdException w:unhideWhenUsed="0" w:uiPriority="0" w:semiHidden="0" w:name="Body Text Indent 2"/>
     <w:lsdException w:unhideWhenUsed="0" w:uiPriority="0" w:semiHidden="0" w:name="Body Text Indent 3"/>
     <w:lsdException w:unhideWhenUsed="0" w:uiPriority="0" w:semiHidden="0" w:name="Block Text"/>
-    <w:lsdException w:unhideWhenUsed="0" w:uiPriority="0" w:semiHidden="0" w:name="Hyperlink"/>
+    <w:lsdException w:qFormat="1" w:unhideWhenUsed="0" w:uiPriority="0" w:semiHidden="0" w:name="Hyperlink"/>
     <w:lsdException w:unhideWhenUsed="0" w:uiPriority="0" w:semiHidden="0" w:name="FollowedHyperlink"/>
     <w:lsdException w:qFormat="1" w:unhideWhenUsed="0" w:uiPriority="0" w:semiHidden="0" w:name="Strong"/>
     <w:lsdException w:qFormat="1" w:unhideWhenUsed="0" w:uiPriority="0" w:semiHidden="0" w:name="Emphasis"/>
@@ -326,7 +2152,7 @@
     <w:lsdException w:unhideWhenUsed="0" w:uiPriority="0" w:semiHidden="0" w:name="HTML Sample"/>
     <w:lsdException w:unhideWhenUsed="0" w:uiPriority="0" w:semiHidden="0" w:name="HTML Typewriter"/>
     <w:lsdException w:unhideWhenUsed="0" w:uiPriority="0" w:semiHidden="0" w:name="HTML Variable"/>
-    <w:lsdException w:unhideWhenUsed="0" w:uiPriority="0" w:name="Normal Table"/>
+    <w:lsdException w:qFormat="1" w:unhideWhenUsed="0" w:uiPriority="0" w:name="Normal Table"/>
     <w:lsdException w:unhideWhenUsed="0" w:uiPriority="0" w:semiHidden="0" w:name="annotation subject"/>
     <w:lsdException w:unhideWhenUsed="0" w:uiPriority="0" w:semiHidden="0" w:name="Table Simple 1"/>
     <w:lsdException w:unhideWhenUsed="0" w:uiPriority="0" w:semiHidden="0" w:name="Table Simple 2"/>
@@ -488,14 +2314,15 @@
       <w:lang w:val="en-US" w:eastAsia="zh-CN" w:bidi="ar-SA"/>
     </w:rPr>
   </w:style>
-  <w:style w:type="character" w:default="1" w:styleId="3">
+  <w:style w:type="character" w:default="1" w:styleId="4">
     <w:name w:val="Default Paragraph Font"/>
     <w:semiHidden/>
     <w:uiPriority w:val="0"/>
   </w:style>
-  <w:style w:type="table" w:default="1" w:styleId="2">
+  <w:style w:type="table" w:default="1" w:styleId="3">
     <w:name w:val="Normal Table"/>
     <w:semiHidden/>
+    <w:qFormat/>
     <w:uiPriority w:val="0"/>
     <w:tblPr>
       <w:tblLayout w:type="fixed"/>
@@ -507,9 +2334,19 @@
       </w:tblCellMar>
     </w:tblPr>
   </w:style>
-  <w:style w:type="character" w:styleId="4">
+  <w:style w:type="paragraph" w:styleId="2">
+    <w:name w:val="toc 2"/>
+    <w:basedOn w:val="1"/>
+    <w:next w:val="1"/>
+    <w:uiPriority w:val="0"/>
+    <w:pPr>
+      <w:ind w:left="420" w:leftChars="200"/>
+    </w:pPr>
+  </w:style>
+  <w:style w:type="character" w:styleId="5">
     <w:name w:val="Hyperlink"/>
-    <w:basedOn w:val="3"/>
+    <w:basedOn w:val="4"/>
+    <w:qFormat/>
     <w:uiPriority w:val="0"/>
     <w:rPr>
       <w:color w:val="0000FF"/>

</xml_diff>